<commit_message>
.. git commit -m .. git commit -m ..
</commit_message>
<xml_diff>
--- a/Homework05/HomeWork05.docx
+++ b/Homework05/HomeWork05.docx
@@ -6,6 +6,8 @@
       <w:pPr>
         <w:spacing w:line="240" w:lineRule="auto"/>
       </w:pPr>
+      <w:bookmarkStart w:id="0" w:name="_GoBack"/>
+      <w:bookmarkEnd w:id="0"/>
       <w:r>
         <w:t xml:space="preserve">Joey Faas </w:t>
       </w:r>
@@ -580,8 +582,6 @@
       <w:r>
         <w:t xml:space="preserve"> see if they talked to each other by running the client on a different work station. </w:t>
       </w:r>
-      <w:bookmarkStart w:id="0" w:name="_GoBack"/>
-      <w:bookmarkEnd w:id="0"/>
     </w:p>
     <w:p>
       <w:pPr>
@@ -1494,7 +1494,7 @@
 </file>
 
 <file path=customXml/itemProps1.xml><?xml version="1.0" encoding="utf-8"?>
-<ds:datastoreItem xmlns:ds="http://schemas.openxmlformats.org/officeDocument/2006/customXml" ds:itemID="{4000BD1D-285D-4826-B602-3DE5EBAD03FA}">
+<ds:datastoreItem xmlns:ds="http://schemas.openxmlformats.org/officeDocument/2006/customXml" ds:itemID="{BE67A0B4-97C7-418A-83B2-C49A71D34AF1}">
   <ds:schemaRefs>
     <ds:schemaRef ds:uri="http://schemas.openxmlformats.org/officeDocument/2006/bibliography"/>
   </ds:schemaRefs>

</xml_diff>